<commit_message>
se actualizan especificaciones con agenda del sprint 3
</commit_message>
<xml_diff>
--- a/Documentacion/TFP-Especificacion-ieee-830.docx
+++ b/Documentacion/TFP-Especificacion-ieee-830.docx
@@ -839,9 +839,9 @@
       </w:tblPr>
       <w:tblGrid>
         <w:gridCol w:w="1188"/>
-        <w:gridCol w:w="1080"/>
+        <w:gridCol w:w="1081"/>
         <w:gridCol w:w="3060"/>
-        <w:gridCol w:w="3315"/>
+        <w:gridCol w:w="3314"/>
       </w:tblGrid>
       <w:tr>
         <w:trPr/>
@@ -875,7 +875,7 @@
         </w:tc>
         <w:tc>
           <w:tcPr>
-            <w:tcW w:w="1080" w:type="dxa"/>
+            <w:tcW w:w="1081" w:type="dxa"/>
             <w:tcBorders>
               <w:top w:val="single" w:sz="4" w:space="0" w:color="808080"/>
               <w:left w:val="single" w:sz="4" w:space="0" w:color="808080"/>
@@ -931,7 +931,7 @@
         </w:tc>
         <w:tc>
           <w:tcPr>
-            <w:tcW w:w="3315" w:type="dxa"/>
+            <w:tcW w:w="3314" w:type="dxa"/>
             <w:tcBorders>
               <w:top w:val="single" w:sz="4" w:space="0" w:color="808080"/>
               <w:left w:val="single" w:sz="4" w:space="0" w:color="808080"/>
@@ -990,7 +990,7 @@
         </w:tc>
         <w:tc>
           <w:tcPr>
-            <w:tcW w:w="1080" w:type="dxa"/>
+            <w:tcW w:w="1081" w:type="dxa"/>
             <w:tcBorders>
               <w:top w:val="single" w:sz="4" w:space="0" w:color="808080"/>
               <w:left w:val="single" w:sz="4" w:space="0" w:color="808080"/>
@@ -1041,7 +1041,7 @@
         </w:tc>
         <w:tc>
           <w:tcPr>
-            <w:tcW w:w="3315" w:type="dxa"/>
+            <w:tcW w:w="3314" w:type="dxa"/>
             <w:tcBorders>
               <w:top w:val="single" w:sz="4" w:space="0" w:color="808080"/>
               <w:left w:val="single" w:sz="4" w:space="0" w:color="808080"/>
@@ -10385,23 +10385,7 @@
             </w:pPr>
             <w:r>
               <w:rPr/>
-              <w:t xml:space="preserve">Se operó sobre </w:t>
-            </w:r>
-            <w:r>
-              <w:rPr/>
-              <w:t>23</w:t>
-            </w:r>
-            <w:r>
-              <w:rPr/>
-              <w:t xml:space="preserve"> issues, de los cuales  </w:t>
-            </w:r>
-            <w:r>
-              <w:rPr/>
-              <w:t>21</w:t>
-            </w:r>
-            <w:r>
-              <w:rPr/>
-              <w:t xml:space="preserve"> fueron cerrados.</w:t>
+              <w:t>Se operó sobre 23 issues, de los cuales  21 fueron cerrados.</w:t>
             </w:r>
           </w:p>
           <w:p>
@@ -10463,25 +10447,17 @@
             </w:pPr>
             <w:r>
               <w:rPr/>
-              <w:t xml:space="preserve">Todos los miembros del equipo cumplimos la función de PO haciendo un ejercicio de imaginación respecto de lo que un cliente podría haber requerido de este proyecto. </w:t>
-            </w:r>
-            <w:r>
-              <w:rPr/>
-              <w:t>En este Sprint además, el docente como PO solicitó una consigna específica (página sobre nosotros, front del Loggin) que no era parte del plan original del sprint.</w:t>
-            </w:r>
-          </w:p>
-          <w:p>
-            <w:pPr>
-              <w:pStyle w:val="LOnormal"/>
-              <w:rPr/>
-            </w:pPr>
-            <w:r>
-              <w:rPr/>
-              <w:t xml:space="preserve">Todos los miembros del equipo conformamos el Development team, asumiendo equitativa cantidad de tareas a realizarse en el transcurso del sprint, y siendo cada uno responsable de realizar los commits y mover el estado de su tarea en el tablero kanban del proyecto. El equipo funcionó muy bien en el cumplimiento de las responsabilidades asumidas por cada uno, y en la coordinación entre las y los integrantes, y ante dificultades de cualquiera de sus miembros, estuvo siempre presente el soporte solidario de los demás para la resolución, lo que provocó que ninguna tarea se estancara y el proyecto avanzara rápidamente. </w:t>
-            </w:r>
-            <w:r>
-              <w:rPr/>
-              <w:t>Además el Development team comenzó el estudio independiente de PHP para el sprint 3.</w:t>
+              <w:t>Todos los miembros del equipo cumplimos la función de PO haciendo un ejercicio de imaginación respecto de lo que un cliente podría haber requerido de este proyecto. En este Sprint además, el docente como PO solicitó una consigna específica (página sobre nosotros, front del Loggin) que no era parte del plan original del sprint.</w:t>
+            </w:r>
+          </w:p>
+          <w:p>
+            <w:pPr>
+              <w:pStyle w:val="LOnormal"/>
+              <w:rPr/>
+            </w:pPr>
+            <w:r>
+              <w:rPr/>
+              <w:t>Todos los miembros del equipo conformamos el Development team, asumiendo equitativa cantidad de tareas a realizarse en el transcurso del sprint, y siendo cada uno responsable de realizar los commits y mover el estado de su tarea en el tablero kanban del proyecto. El equipo funcionó muy bien en el cumplimiento de las responsabilidades asumidas por cada uno, y en la coordinación entre las y los integrantes, y ante dificultades de cualquiera de sus miembros, estuvo siempre presente el soporte solidario de los demás para la resolución, lo que provocó que ninguna tarea se estancara y el proyecto avanzara rápidamente. Además el Development team comenzó el estudio independiente de PHP para el sprint 3.</w:t>
             </w:r>
           </w:p>
           <w:p>
@@ -10554,27 +10530,7 @@
             </w:pPr>
             <w:r>
               <w:rPr/>
-              <w:t xml:space="preserve">El Sprint planning se realizó con fecha </w:t>
-            </w:r>
-            <w:r>
-              <w:rPr/>
-              <w:t>12</w:t>
-            </w:r>
-            <w:r>
-              <w:rPr/>
-              <w:t>/</w:t>
-            </w:r>
-            <w:r>
-              <w:rPr/>
-              <w:t>08</w:t>
-            </w:r>
-            <w:r>
-              <w:rPr/>
-              <w:t xml:space="preserve">/21. </w:t>
-            </w:r>
-            <w:r>
-              <w:rPr/>
-              <w:t>Tuvo una revisión en una segunda reunión luego de que el PO docente respondió consultas relativas a la consigna, añadiendo labores solicitadas.</w:t>
+              <w:t>El Sprint planning se realizó con fecha 12/08/21. Tuvo una revisión en una segunda reunión luego de que el PO docente respondió consultas relativas a la consigna, añadiendo labores solicitadas.</w:t>
             </w:r>
           </w:p>
           <w:p>
@@ -10595,11 +10551,7 @@
             </w:pPr>
             <w:r>
               <w:rPr/>
-              <w:t xml:space="preserve">Las daily scrum meetings se realizaron todos los días alrededor de las 19hs a fines de coordinar las tareas diarias, plantear obstáculos y posibles resoluciones, y tomar notas de nuevas ideas o cuestiones que surgieran para sprints posteriores. </w:t>
-            </w:r>
-            <w:r>
-              <w:rPr/>
-              <w:t>Actividades daily:</w:t>
+              <w:t>Las daily scrum meetings se realizaron todos los días alrededor de las 19hs a fines de coordinar las tareas diarias, plantear obstáculos y posibles resoluciones, y tomar notas de nuevas ideas o cuestiones que surgieran para sprints posteriores. Actividades daily:</w:t>
             </w:r>
           </w:p>
           <w:p>
@@ -11010,19 +10962,7 @@
             </w:pPr>
             <w:r>
               <w:rPr/>
-              <w:t>E</w:t>
-            </w:r>
-            <w:r>
-              <w:rPr/>
-              <w:t xml:space="preserve">l </w:t>
-            </w:r>
-            <w:r>
-              <w:rPr/>
-              <w:t xml:space="preserve">23/08/21 se realizó el </w:t>
-            </w:r>
-            <w:r>
-              <w:rPr/>
-              <w:t xml:space="preserve">sprint review meeting (que responde a la pregunta ¿qué se hizo?), en la que el Scrum Team y los roles de PO y Scrum Master evaluaron las funcionalidades completadas (e issues/tickets resueltos), actualizaron el product backlog, y establecieron la fecha para siguiente sprint planning. </w:t>
+              <w:t xml:space="preserve">El 23/08/21 se realizó el sprint review meeting (que responde a la pregunta ¿qué se hizo?), en la que el Scrum Team y los roles de PO y Scrum Master evaluaron las funcionalidades completadas (e issues/tickets resueltos), actualizaron el product backlog, y establecieron la fecha para siguiente sprint planning. </w:t>
             </w:r>
           </w:p>
           <w:p>
@@ -11033,11 +10973,7 @@
             </w:pPr>
             <w:r>
               <w:rPr/>
-              <w:t xml:space="preserve">Posteriormente se realizó el  sprint retrospective (que responde a la pregunta ¿cómo se hizo?) en donde el Scrum Team evaluó a nivel procedimental/organizativo qué se hizo bien, qué podría mejorarse y cómo. </w:t>
-            </w:r>
-            <w:r>
-              <w:rPr/>
-              <w:t>Se preparó una instancia similar para la presentación en clase del sprint a los docentes. Se completó la documentación del Sprint 2.</w:t>
+              <w:t>Posteriormente se realizó el  sprint retrospective (que responde a la pregunta ¿cómo se hizo?) en donde el Scrum Team evaluó a nivel procedimental/organizativo qué se hizo bien, qué podría mejorarse y cómo. Se preparó una instancia similar para la presentación en clase del sprint a los docentes. Se completó la documentación del Sprint 2.</w:t>
             </w:r>
           </w:p>
         </w:tc>
@@ -11387,10 +11323,14 @@
           <w:p>
             <w:pPr>
               <w:pStyle w:val="LOnormal"/>
-              <w:rPr/>
-            </w:pPr>
-            <w:r>
-              <w:rPr/>
+              <w:rPr>
+                <w:highlight w:val="yellow"/>
+              </w:rPr>
+            </w:pPr>
+            <w:r>
+              <w:rPr>
+                <w:highlight w:val="yellow"/>
+              </w:rPr>
               <w:t>En segunda instancia se elaborará otra base de datos y conexión al sitio de contacto del equipo Webmasters.</w:t>
             </w:r>
           </w:p>
@@ -11542,6 +11482,454 @@
             <w:r>
               <w:rPr/>
             </w:r>
+          </w:p>
+          <w:p>
+            <w:pPr>
+              <w:pStyle w:val="LOnormal"/>
+              <w:jc w:val="both"/>
+              <w:rPr/>
+            </w:pPr>
+            <w:bookmarkStart w:id="28" w:name="__DdeLink__904_4144861240"/>
+            <w:bookmarkEnd w:id="28"/>
+            <w:r>
+              <w:rPr/>
+              <w:t>30/8</w:t>
+            </w:r>
+          </w:p>
+          <w:p>
+            <w:pPr>
+              <w:pStyle w:val="LOnormal"/>
+              <w:jc w:val="both"/>
+              <w:rPr/>
+            </w:pPr>
+            <w:r>
+              <w:rPr/>
+              <w:t xml:space="preserve">#TK: Alta Nuevo Administrador #162  -  #TK: Conexión backend loggin #159 - #TK: Inicio y Cierre de Sesión #160 (Guada) </w:t>
+            </w:r>
+          </w:p>
+          <w:p>
+            <w:pPr>
+              <w:pStyle w:val="LOnormal"/>
+              <w:jc w:val="both"/>
+              <w:rPr/>
+            </w:pPr>
+            <w:r>
+              <w:rPr/>
+              <w:t xml:space="preserve">#TK: Redacción de la página "Proyectos" de los desarrolladores #163  -   </w:t>
+            </w:r>
+            <w:r>
+              <w:rPr/>
+              <w:t xml:space="preserve">Creacion página proyectos  </w:t>
+            </w:r>
+            <w:r>
+              <w:rPr/>
+              <w:t>(Emi)</w:t>
+            </w:r>
+          </w:p>
+          <w:p>
+            <w:pPr>
+              <w:pStyle w:val="LOnormal"/>
+              <w:jc w:val="both"/>
+              <w:rPr/>
+            </w:pPr>
+            <w:r>
+              <w:rPr/>
+              <w:t>#TK: Crear botón toggle ver/no ver contraseña en loggin #164 (Fran)</w:t>
+            </w:r>
+          </w:p>
+          <w:p>
+            <w:pPr>
+              <w:pStyle w:val="LOnormal"/>
+              <w:jc w:val="both"/>
+              <w:rPr/>
+            </w:pPr>
+            <w:r>
+              <w:rPr/>
+            </w:r>
+          </w:p>
+          <w:p>
+            <w:pPr>
+              <w:pStyle w:val="LOnormal"/>
+              <w:jc w:val="both"/>
+              <w:rPr/>
+            </w:pPr>
+            <w:r>
+              <w:rPr/>
+              <w:t>31/8</w:t>
+            </w:r>
+          </w:p>
+          <w:p>
+            <w:pPr>
+              <w:pStyle w:val="LOnormal"/>
+              <w:jc w:val="both"/>
+              <w:rPr/>
+            </w:pPr>
+            <w:r>
+              <w:rPr/>
+              <w:t xml:space="preserve">(Guada) </w:t>
+            </w:r>
+            <w:r>
+              <w:rPr/>
+              <w:t>Issues sprint 3 a documentación</w:t>
+            </w:r>
+          </w:p>
+          <w:p>
+            <w:pPr>
+              <w:pStyle w:val="LOnormal"/>
+              <w:jc w:val="both"/>
+              <w:rPr/>
+            </w:pPr>
+            <w:r>
+              <w:rPr/>
+              <w:t xml:space="preserve">(Emi) </w:t>
+            </w:r>
+            <w:r>
+              <w:rPr/>
+              <w:t>– Agregar mail a tabla usuario</w:t>
+            </w:r>
+          </w:p>
+          <w:p>
+            <w:pPr>
+              <w:pStyle w:val="LOnormal"/>
+              <w:jc w:val="both"/>
+              <w:rPr/>
+            </w:pPr>
+            <w:r>
+              <w:rPr/>
+              <w:t xml:space="preserve">(Fran) </w:t>
+            </w:r>
+            <w:r>
+              <w:rPr/>
+              <w:t>Corregir ñ y ascentos – Mensaje de confirmación alta usuario</w:t>
+            </w:r>
+          </w:p>
+          <w:p>
+            <w:pPr>
+              <w:pStyle w:val="LOnormal"/>
+              <w:jc w:val="both"/>
+              <w:rPr/>
+            </w:pPr>
+            <w:r>
+              <w:rPr/>
+            </w:r>
+          </w:p>
+          <w:p>
+            <w:pPr>
+              <w:pStyle w:val="LOnormal"/>
+              <w:jc w:val="both"/>
+              <w:rPr/>
+            </w:pPr>
+            <w:r>
+              <w:rPr/>
+              <w:t>1/9</w:t>
+            </w:r>
+          </w:p>
+          <w:p>
+            <w:pPr>
+              <w:pStyle w:val="LOnormal"/>
+              <w:jc w:val="both"/>
+              <w:rPr/>
+            </w:pPr>
+            <w:r>
+              <w:rPr/>
+              <w:t xml:space="preserve">(Guada) </w:t>
+            </w:r>
+            <w:r>
+              <w:rPr/>
+              <w:t>Dar de baja admin</w:t>
+            </w:r>
+          </w:p>
+          <w:p>
+            <w:pPr>
+              <w:pStyle w:val="LOnormal"/>
+              <w:jc w:val="both"/>
+              <w:rPr/>
+            </w:pPr>
+            <w:r>
+              <w:rPr/>
+              <w:t xml:space="preserve">(Emi) </w:t>
+            </w:r>
+            <w:r>
+              <w:rPr/>
+              <w:t>Navegacion en páginas admin – Msje contraseña incorrecta y soporte técnico</w:t>
+            </w:r>
+          </w:p>
+          <w:p>
+            <w:pPr>
+              <w:pStyle w:val="LOnormal"/>
+              <w:jc w:val="both"/>
+              <w:rPr/>
+            </w:pPr>
+            <w:r>
+              <w:rPr/>
+              <w:t xml:space="preserve">(Fran) </w:t>
+            </w:r>
+            <w:r>
+              <w:rPr/>
+              <w:t>Modificar usuario</w:t>
+            </w:r>
+          </w:p>
+          <w:p>
+            <w:pPr>
+              <w:pStyle w:val="LOnormal"/>
+              <w:jc w:val="both"/>
+              <w:rPr/>
+            </w:pPr>
+            <w:r>
+              <w:rPr/>
+            </w:r>
+          </w:p>
+          <w:p>
+            <w:pPr>
+              <w:pStyle w:val="LOnormal"/>
+              <w:jc w:val="both"/>
+              <w:rPr/>
+            </w:pPr>
+            <w:r>
+              <w:rPr/>
+              <w:t>2/9</w:t>
+            </w:r>
+          </w:p>
+          <w:p>
+            <w:pPr>
+              <w:pStyle w:val="LOnormal"/>
+              <w:jc w:val="both"/>
+              <w:rPr/>
+            </w:pPr>
+            <w:r>
+              <w:rPr/>
+              <w:t>(Todos) #TK: Crear Función que verifique datos del usuario que ingresa más de una vez #99</w:t>
+            </w:r>
+          </w:p>
+          <w:p>
+            <w:pPr>
+              <w:pStyle w:val="LOnormal"/>
+              <w:jc w:val="both"/>
+              <w:rPr/>
+            </w:pPr>
+            <w:r>
+              <w:rPr/>
+              <w:t xml:space="preserve">(Guada) </w:t>
+            </w:r>
+          </w:p>
+          <w:p>
+            <w:pPr>
+              <w:pStyle w:val="LOnormal"/>
+              <w:jc w:val="both"/>
+              <w:rPr/>
+            </w:pPr>
+            <w:r>
+              <w:rPr/>
+              <w:t>(Emi)</w:t>
+            </w:r>
+          </w:p>
+          <w:p>
+            <w:pPr>
+              <w:pStyle w:val="LOnormal"/>
+              <w:jc w:val="both"/>
+              <w:rPr/>
+            </w:pPr>
+            <w:r>
+              <w:rPr/>
+              <w:t>(Fran)</w:t>
+            </w:r>
+          </w:p>
+          <w:p>
+            <w:pPr>
+              <w:pStyle w:val="LOnormal"/>
+              <w:jc w:val="both"/>
+              <w:rPr/>
+            </w:pPr>
+            <w:r>
+              <w:rPr/>
+            </w:r>
+          </w:p>
+          <w:p>
+            <w:pPr>
+              <w:pStyle w:val="LOnormal"/>
+              <w:jc w:val="both"/>
+              <w:rPr/>
+            </w:pPr>
+            <w:r>
+              <w:rPr/>
+              <w:t>3/9</w:t>
+            </w:r>
+          </w:p>
+          <w:p>
+            <w:pPr>
+              <w:pStyle w:val="LOnormal"/>
+              <w:jc w:val="both"/>
+              <w:rPr/>
+            </w:pPr>
+            <w:r>
+              <w:rPr/>
+              <w:t xml:space="preserve">(Guada) </w:t>
+            </w:r>
+            <w:r>
+              <w:rPr/>
+              <w:t>Conectar form nosotros con B de datos</w:t>
+            </w:r>
+          </w:p>
+          <w:p>
+            <w:pPr>
+              <w:pStyle w:val="LOnormal"/>
+              <w:jc w:val="both"/>
+              <w:rPr/>
+            </w:pPr>
+            <w:r>
+              <w:rPr/>
+              <w:t xml:space="preserve">(Emi) </w:t>
+            </w:r>
+            <w:r>
+              <w:rPr/>
+              <w:t>Encriptar contraseña</w:t>
+            </w:r>
+          </w:p>
+          <w:p>
+            <w:pPr>
+              <w:pStyle w:val="LOnormal"/>
+              <w:jc w:val="both"/>
+              <w:rPr/>
+            </w:pPr>
+            <w:r>
+              <w:rPr/>
+              <w:t xml:space="preserve">(Fran) </w:t>
+            </w:r>
+            <w:r>
+              <w:rPr/>
+              <w:t>Revisar y limpiar funciones</w:t>
+            </w:r>
+          </w:p>
+          <w:p>
+            <w:pPr>
+              <w:pStyle w:val="LOnormal"/>
+              <w:jc w:val="both"/>
+              <w:rPr/>
+            </w:pPr>
+            <w:r>
+              <w:rPr/>
+            </w:r>
+          </w:p>
+          <w:p>
+            <w:pPr>
+              <w:pStyle w:val="LOnormal"/>
+              <w:jc w:val="both"/>
+              <w:rPr/>
+            </w:pPr>
+            <w:r>
+              <w:rPr/>
+            </w:r>
+          </w:p>
+          <w:p>
+            <w:pPr>
+              <w:pStyle w:val="LOnormal"/>
+              <w:jc w:val="both"/>
+              <w:rPr/>
+            </w:pPr>
+            <w:r>
+              <w:rPr/>
+              <w:t xml:space="preserve">6/9 </w:t>
+            </w:r>
+          </w:p>
+          <w:p>
+            <w:pPr>
+              <w:pStyle w:val="LOnormal"/>
+              <w:jc w:val="both"/>
+              <w:rPr/>
+            </w:pPr>
+            <w:r>
+              <w:rPr/>
+              <w:t xml:space="preserve">(Guada) </w:t>
+            </w:r>
+          </w:p>
+          <w:p>
+            <w:pPr>
+              <w:pStyle w:val="LOnormal"/>
+              <w:jc w:val="both"/>
+              <w:rPr/>
+            </w:pPr>
+            <w:r>
+              <w:rPr/>
+              <w:t xml:space="preserve">(Emi) </w:t>
+            </w:r>
+            <w:r>
+              <w:rPr/>
+              <w:t>Actualizar diagramas</w:t>
+            </w:r>
+          </w:p>
+          <w:p>
+            <w:pPr>
+              <w:pStyle w:val="LOnormal"/>
+              <w:jc w:val="both"/>
+              <w:rPr/>
+            </w:pPr>
+            <w:r>
+              <w:rPr/>
+              <w:t xml:space="preserve">(Fran) </w:t>
+            </w:r>
+            <w:r>
+              <w:rPr/>
+              <w:t>Markdown</w:t>
+            </w:r>
+          </w:p>
+          <w:p>
+            <w:pPr>
+              <w:pStyle w:val="LOnormal"/>
+              <w:jc w:val="both"/>
+              <w:rPr/>
+            </w:pPr>
+            <w:r>
+              <w:rPr/>
+            </w:r>
+          </w:p>
+          <w:p>
+            <w:pPr>
+              <w:pStyle w:val="LOnormal"/>
+              <w:jc w:val="both"/>
+              <w:rPr/>
+            </w:pPr>
+            <w:r>
+              <w:rPr/>
+              <w:t xml:space="preserve">(Todos) Documentar Sprint 3 - </w:t>
+            </w:r>
+            <w:r>
+              <w:rPr/>
+              <w:t xml:space="preserve">Cierre sprint review meeting y sprint retrospective </w:t>
+            </w:r>
+          </w:p>
+          <w:p>
+            <w:pPr>
+              <w:pStyle w:val="LOnormal"/>
+              <w:jc w:val="both"/>
+              <w:rPr/>
+            </w:pPr>
+            <w:r>
+              <w:rPr/>
+            </w:r>
+          </w:p>
+          <w:p>
+            <w:pPr>
+              <w:pStyle w:val="LOnormal"/>
+              <w:jc w:val="both"/>
+              <w:rPr/>
+            </w:pPr>
+            <w:r>
+              <w:rPr/>
+              <w:t>7/9 Presentación del Sprint</w:t>
+            </w:r>
+          </w:p>
+          <w:p>
+            <w:pPr>
+              <w:pStyle w:val="LOnormal"/>
+              <w:jc w:val="both"/>
+              <w:rPr/>
+            </w:pPr>
+            <w:r>
+              <w:rPr/>
+            </w:r>
+            <w:bookmarkStart w:id="29" w:name="__DdeLink__904_4144861240"/>
+            <w:bookmarkStart w:id="30" w:name="__DdeLink__904_4144861240"/>
+            <w:bookmarkEnd w:id="30"/>
           </w:p>
         </w:tc>
       </w:tr>
@@ -11629,6 +12017,30 @@
     <w:p>
       <w:pPr>
         <w:pStyle w:val="LOnormal"/>
+        <w:rPr/>
+      </w:pPr>
+      <w:r>
+        <w:rPr/>
+      </w:r>
+    </w:p>
+    <w:p>
+      <w:pPr>
+        <w:sectPr>
+          <w:footnotePr>
+            <w:numFmt w:val="decimal"/>
+          </w:footnotePr>
+          <w:type w:val="continuous"/>
+          <w:pgSz w:w="11906" w:h="16838"/>
+          <w:pgMar w:left="1701" w:right="1701" w:header="708" w:top="1417" w:footer="708" w:bottom="1417" w:gutter="0"/>
+          <w:formProt w:val="false"/>
+          <w:textDirection w:val="lrTb"/>
+          <w:docGrid w:type="default" w:linePitch="100" w:charSpace="16384"/>
+        </w:sectPr>
+      </w:pPr>
+    </w:p>
+    <w:p>
+      <w:pPr>
+        <w:pStyle w:val="Normal"/>
         <w:rPr/>
       </w:pPr>
       <w:r>
@@ -16434,6 +16846,1062 @@
       <w:rFonts w:cs="Courier New"/>
     </w:rPr>
   </w:style>
+  <w:style w:type="character" w:styleId="ListLabel259">
+    <w:name w:val="ListLabel 259"/>
+    <w:qFormat/>
+    <w:rPr>
+      <w:rFonts w:cs="Symbol"/>
+      <w:u w:val="none"/>
+    </w:rPr>
+  </w:style>
+  <w:style w:type="character" w:styleId="ListLabel260">
+    <w:name w:val="ListLabel 260"/>
+    <w:qFormat/>
+    <w:rPr>
+      <w:rFonts w:cs="OpenSymbol"/>
+      <w:b w:val="false"/>
+      <w:sz w:val="20"/>
+      <w:u w:val="none"/>
+    </w:rPr>
+  </w:style>
+  <w:style w:type="character" w:styleId="ListLabel261">
+    <w:name w:val="ListLabel 261"/>
+    <w:qFormat/>
+    <w:rPr>
+      <w:rFonts w:cs="OpenSymbol"/>
+      <w:u w:val="none"/>
+    </w:rPr>
+  </w:style>
+  <w:style w:type="character" w:styleId="ListLabel262">
+    <w:name w:val="ListLabel 262"/>
+    <w:qFormat/>
+    <w:rPr>
+      <w:rFonts w:cs="Symbol"/>
+      <w:u w:val="none"/>
+    </w:rPr>
+  </w:style>
+  <w:style w:type="character" w:styleId="ListLabel263">
+    <w:name w:val="ListLabel 263"/>
+    <w:qFormat/>
+    <w:rPr>
+      <w:rFonts w:cs="OpenSymbol"/>
+      <w:b w:val="false"/>
+      <w:sz w:val="20"/>
+      <w:u w:val="none"/>
+    </w:rPr>
+  </w:style>
+  <w:style w:type="character" w:styleId="ListLabel264">
+    <w:name w:val="ListLabel 264"/>
+    <w:qFormat/>
+    <w:rPr>
+      <w:rFonts w:cs="OpenSymbol"/>
+      <w:u w:val="none"/>
+    </w:rPr>
+  </w:style>
+  <w:style w:type="character" w:styleId="ListLabel265">
+    <w:name w:val="ListLabel 265"/>
+    <w:qFormat/>
+    <w:rPr>
+      <w:rFonts w:cs="Wingdings"/>
+      <w:u w:val="none"/>
+    </w:rPr>
+  </w:style>
+  <w:style w:type="character" w:styleId="ListLabel266">
+    <w:name w:val="ListLabel 266"/>
+    <w:qFormat/>
+    <w:rPr>
+      <w:rFonts w:cs="Wingdings 2"/>
+      <w:u w:val="none"/>
+    </w:rPr>
+  </w:style>
+  <w:style w:type="character" w:styleId="ListLabel267">
+    <w:name w:val="ListLabel 267"/>
+    <w:qFormat/>
+    <w:rPr>
+      <w:rFonts w:cs="OpenSymbol"/>
+      <w:u w:val="none"/>
+    </w:rPr>
+  </w:style>
+  <w:style w:type="character" w:styleId="ListLabel268">
+    <w:name w:val="ListLabel 268"/>
+    <w:qFormat/>
+    <w:rPr>
+      <w:rFonts w:cs="Wingdings"/>
+      <w:u w:val="none"/>
+    </w:rPr>
+  </w:style>
+  <w:style w:type="character" w:styleId="ListLabel269">
+    <w:name w:val="ListLabel 269"/>
+    <w:qFormat/>
+    <w:rPr>
+      <w:rFonts w:cs="Wingdings 2"/>
+      <w:u w:val="none"/>
+    </w:rPr>
+  </w:style>
+  <w:style w:type="character" w:styleId="ListLabel270">
+    <w:name w:val="ListLabel 270"/>
+    <w:qFormat/>
+    <w:rPr>
+      <w:rFonts w:cs="OpenSymbol"/>
+      <w:u w:val="none"/>
+    </w:rPr>
+  </w:style>
+  <w:style w:type="character" w:styleId="ListLabel271">
+    <w:name w:val="ListLabel 271"/>
+    <w:qFormat/>
+    <w:rPr>
+      <w:rFonts w:cs="Wingdings"/>
+      <w:u w:val="none"/>
+    </w:rPr>
+  </w:style>
+  <w:style w:type="character" w:styleId="ListLabel272">
+    <w:name w:val="ListLabel 272"/>
+    <w:qFormat/>
+    <w:rPr>
+      <w:rFonts w:cs="Wingdings 2"/>
+      <w:u w:val="none"/>
+    </w:rPr>
+  </w:style>
+  <w:style w:type="character" w:styleId="ListLabel273">
+    <w:name w:val="ListLabel 273"/>
+    <w:qFormat/>
+    <w:rPr>
+      <w:rFonts w:cs="OpenSymbol"/>
+      <w:u w:val="none"/>
+    </w:rPr>
+  </w:style>
+  <w:style w:type="character" w:styleId="ListLabel274">
+    <w:name w:val="ListLabel 274"/>
+    <w:qFormat/>
+    <w:rPr>
+      <w:rFonts w:cs="Wingdings"/>
+      <w:u w:val="none"/>
+    </w:rPr>
+  </w:style>
+  <w:style w:type="character" w:styleId="ListLabel275">
+    <w:name w:val="ListLabel 275"/>
+    <w:qFormat/>
+    <w:rPr>
+      <w:rFonts w:cs="Wingdings 2"/>
+      <w:u w:val="none"/>
+    </w:rPr>
+  </w:style>
+  <w:style w:type="character" w:styleId="ListLabel276">
+    <w:name w:val="ListLabel 276"/>
+    <w:qFormat/>
+    <w:rPr>
+      <w:rFonts w:cs="OpenSymbol"/>
+      <w:u w:val="none"/>
+    </w:rPr>
+  </w:style>
+  <w:style w:type="character" w:styleId="ListLabel277">
+    <w:name w:val="ListLabel 277"/>
+    <w:qFormat/>
+    <w:rPr>
+      <w:rFonts w:cs="Wingdings"/>
+      <w:u w:val="none"/>
+    </w:rPr>
+  </w:style>
+  <w:style w:type="character" w:styleId="ListLabel278">
+    <w:name w:val="ListLabel 278"/>
+    <w:qFormat/>
+    <w:rPr>
+      <w:rFonts w:cs="Wingdings 2"/>
+      <w:u w:val="none"/>
+    </w:rPr>
+  </w:style>
+  <w:style w:type="character" w:styleId="ListLabel279">
+    <w:name w:val="ListLabel 279"/>
+    <w:qFormat/>
+    <w:rPr>
+      <w:rFonts w:cs="OpenSymbol"/>
+      <w:u w:val="none"/>
+    </w:rPr>
+  </w:style>
+  <w:style w:type="character" w:styleId="ListLabel280">
+    <w:name w:val="ListLabel 280"/>
+    <w:qFormat/>
+    <w:rPr>
+      <w:rFonts w:cs="Wingdings"/>
+      <w:u w:val="none"/>
+    </w:rPr>
+  </w:style>
+  <w:style w:type="character" w:styleId="ListLabel281">
+    <w:name w:val="ListLabel 281"/>
+    <w:qFormat/>
+    <w:rPr>
+      <w:rFonts w:cs="Wingdings 2"/>
+      <w:u w:val="none"/>
+    </w:rPr>
+  </w:style>
+  <w:style w:type="character" w:styleId="ListLabel282">
+    <w:name w:val="ListLabel 282"/>
+    <w:qFormat/>
+    <w:rPr>
+      <w:rFonts w:cs="OpenSymbol"/>
+      <w:u w:val="none"/>
+    </w:rPr>
+  </w:style>
+  <w:style w:type="character" w:styleId="ListLabel283">
+    <w:name w:val="ListLabel 283"/>
+    <w:qFormat/>
+    <w:rPr>
+      <w:rFonts w:cs="Wingdings"/>
+      <w:u w:val="none"/>
+    </w:rPr>
+  </w:style>
+  <w:style w:type="character" w:styleId="ListLabel284">
+    <w:name w:val="ListLabel 284"/>
+    <w:qFormat/>
+    <w:rPr>
+      <w:rFonts w:cs="Wingdings 2"/>
+      <w:u w:val="none"/>
+    </w:rPr>
+  </w:style>
+  <w:style w:type="character" w:styleId="ListLabel285">
+    <w:name w:val="ListLabel 285"/>
+    <w:qFormat/>
+    <w:rPr>
+      <w:rFonts w:cs="OpenSymbol"/>
+      <w:u w:val="none"/>
+    </w:rPr>
+  </w:style>
+  <w:style w:type="character" w:styleId="ListLabel286">
+    <w:name w:val="ListLabel 286"/>
+    <w:qFormat/>
+    <w:rPr>
+      <w:rFonts w:cs="Wingdings"/>
+      <w:u w:val="none"/>
+    </w:rPr>
+  </w:style>
+  <w:style w:type="character" w:styleId="ListLabel287">
+    <w:name w:val="ListLabel 287"/>
+    <w:qFormat/>
+    <w:rPr>
+      <w:rFonts w:cs="Wingdings 2"/>
+      <w:u w:val="none"/>
+    </w:rPr>
+  </w:style>
+  <w:style w:type="character" w:styleId="ListLabel288">
+    <w:name w:val="ListLabel 288"/>
+    <w:qFormat/>
+    <w:rPr>
+      <w:rFonts w:cs="OpenSymbol"/>
+      <w:u w:val="none"/>
+    </w:rPr>
+  </w:style>
+  <w:style w:type="character" w:styleId="ListLabel289">
+    <w:name w:val="ListLabel 289"/>
+    <w:qFormat/>
+    <w:rPr>
+      <w:rFonts w:cs="Wingdings"/>
+      <w:u w:val="none"/>
+    </w:rPr>
+  </w:style>
+  <w:style w:type="character" w:styleId="ListLabel290">
+    <w:name w:val="ListLabel 290"/>
+    <w:qFormat/>
+    <w:rPr>
+      <w:rFonts w:cs="Wingdings 2"/>
+      <w:u w:val="none"/>
+    </w:rPr>
+  </w:style>
+  <w:style w:type="character" w:styleId="ListLabel291">
+    <w:name w:val="ListLabel 291"/>
+    <w:qFormat/>
+    <w:rPr>
+      <w:rFonts w:cs="OpenSymbol"/>
+      <w:u w:val="none"/>
+    </w:rPr>
+  </w:style>
+  <w:style w:type="character" w:styleId="ListLabel292">
+    <w:name w:val="ListLabel 292"/>
+    <w:qFormat/>
+    <w:rPr>
+      <w:rFonts w:cs="Wingdings"/>
+      <w:u w:val="none"/>
+    </w:rPr>
+  </w:style>
+  <w:style w:type="character" w:styleId="ListLabel293">
+    <w:name w:val="ListLabel 293"/>
+    <w:qFormat/>
+    <w:rPr>
+      <w:rFonts w:cs="Wingdings 2"/>
+      <w:u w:val="none"/>
+    </w:rPr>
+  </w:style>
+  <w:style w:type="character" w:styleId="ListLabel294">
+    <w:name w:val="ListLabel 294"/>
+    <w:qFormat/>
+    <w:rPr>
+      <w:rFonts w:cs="OpenSymbol"/>
+      <w:u w:val="none"/>
+    </w:rPr>
+  </w:style>
+  <w:style w:type="character" w:styleId="ListLabel295">
+    <w:name w:val="ListLabel 295"/>
+    <w:qFormat/>
+    <w:rPr>
+      <w:rFonts w:cs="Wingdings"/>
+      <w:u w:val="none"/>
+    </w:rPr>
+  </w:style>
+  <w:style w:type="character" w:styleId="ListLabel296">
+    <w:name w:val="ListLabel 296"/>
+    <w:qFormat/>
+    <w:rPr>
+      <w:rFonts w:cs="Wingdings 2"/>
+      <w:u w:val="none"/>
+    </w:rPr>
+  </w:style>
+  <w:style w:type="character" w:styleId="ListLabel297">
+    <w:name w:val="ListLabel 297"/>
+    <w:qFormat/>
+    <w:rPr>
+      <w:rFonts w:cs="OpenSymbol"/>
+      <w:u w:val="none"/>
+    </w:rPr>
+  </w:style>
+  <w:style w:type="character" w:styleId="ListLabel298">
+    <w:name w:val="ListLabel 298"/>
+    <w:qFormat/>
+    <w:rPr>
+      <w:rFonts w:cs="Wingdings"/>
+      <w:u w:val="none"/>
+    </w:rPr>
+  </w:style>
+  <w:style w:type="character" w:styleId="ListLabel299">
+    <w:name w:val="ListLabel 299"/>
+    <w:qFormat/>
+    <w:rPr>
+      <w:rFonts w:cs="Wingdings 2"/>
+      <w:u w:val="none"/>
+    </w:rPr>
+  </w:style>
+  <w:style w:type="character" w:styleId="ListLabel300">
+    <w:name w:val="ListLabel 300"/>
+    <w:qFormat/>
+    <w:rPr>
+      <w:rFonts w:cs="OpenSymbol"/>
+      <w:u w:val="none"/>
+    </w:rPr>
+  </w:style>
+  <w:style w:type="character" w:styleId="ListLabel301">
+    <w:name w:val="ListLabel 301"/>
+    <w:qFormat/>
+    <w:rPr>
+      <w:rFonts w:cs="Wingdings"/>
+      <w:u w:val="none"/>
+    </w:rPr>
+  </w:style>
+  <w:style w:type="character" w:styleId="ListLabel302">
+    <w:name w:val="ListLabel 302"/>
+    <w:qFormat/>
+    <w:rPr>
+      <w:rFonts w:cs="Wingdings 2"/>
+      <w:u w:val="none"/>
+    </w:rPr>
+  </w:style>
+  <w:style w:type="character" w:styleId="ListLabel303">
+    <w:name w:val="ListLabel 303"/>
+    <w:qFormat/>
+    <w:rPr>
+      <w:rFonts w:cs="OpenSymbol"/>
+      <w:u w:val="none"/>
+    </w:rPr>
+  </w:style>
+  <w:style w:type="character" w:styleId="ListLabel304">
+    <w:name w:val="ListLabel 304"/>
+    <w:qFormat/>
+    <w:rPr>
+      <w:rFonts w:cs="Wingdings"/>
+      <w:u w:val="none"/>
+    </w:rPr>
+  </w:style>
+  <w:style w:type="character" w:styleId="ListLabel305">
+    <w:name w:val="ListLabel 305"/>
+    <w:qFormat/>
+    <w:rPr>
+      <w:rFonts w:cs="Wingdings 2"/>
+      <w:u w:val="none"/>
+    </w:rPr>
+  </w:style>
+  <w:style w:type="character" w:styleId="ListLabel306">
+    <w:name w:val="ListLabel 306"/>
+    <w:qFormat/>
+    <w:rPr>
+      <w:rFonts w:cs="OpenSymbol"/>
+      <w:u w:val="none"/>
+    </w:rPr>
+  </w:style>
+  <w:style w:type="character" w:styleId="ListLabel307">
+    <w:name w:val="ListLabel 307"/>
+    <w:qFormat/>
+    <w:rPr>
+      <w:rFonts w:cs="Wingdings"/>
+      <w:u w:val="none"/>
+    </w:rPr>
+  </w:style>
+  <w:style w:type="character" w:styleId="ListLabel308">
+    <w:name w:val="ListLabel 308"/>
+    <w:qFormat/>
+    <w:rPr>
+      <w:rFonts w:cs="Wingdings 2"/>
+      <w:u w:val="none"/>
+    </w:rPr>
+  </w:style>
+  <w:style w:type="character" w:styleId="ListLabel309">
+    <w:name w:val="ListLabel 309"/>
+    <w:qFormat/>
+    <w:rPr>
+      <w:rFonts w:cs="OpenSymbol"/>
+      <w:u w:val="none"/>
+    </w:rPr>
+  </w:style>
+  <w:style w:type="character" w:styleId="ListLabel310">
+    <w:name w:val="ListLabel 310"/>
+    <w:qFormat/>
+    <w:rPr>
+      <w:rFonts w:cs="Wingdings"/>
+      <w:u w:val="none"/>
+    </w:rPr>
+  </w:style>
+  <w:style w:type="character" w:styleId="ListLabel311">
+    <w:name w:val="ListLabel 311"/>
+    <w:qFormat/>
+    <w:rPr>
+      <w:rFonts w:cs="Wingdings 2"/>
+      <w:u w:val="none"/>
+    </w:rPr>
+  </w:style>
+  <w:style w:type="character" w:styleId="ListLabel312">
+    <w:name w:val="ListLabel 312"/>
+    <w:qFormat/>
+    <w:rPr>
+      <w:rFonts w:cs="OpenSymbol"/>
+      <w:u w:val="none"/>
+    </w:rPr>
+  </w:style>
+  <w:style w:type="character" w:styleId="ListLabel313">
+    <w:name w:val="ListLabel 313"/>
+    <w:qFormat/>
+    <w:rPr>
+      <w:rFonts w:cs="Wingdings"/>
+      <w:u w:val="none"/>
+    </w:rPr>
+  </w:style>
+  <w:style w:type="character" w:styleId="ListLabel314">
+    <w:name w:val="ListLabel 314"/>
+    <w:qFormat/>
+    <w:rPr>
+      <w:rFonts w:cs="Wingdings 2"/>
+      <w:u w:val="none"/>
+    </w:rPr>
+  </w:style>
+  <w:style w:type="character" w:styleId="ListLabel315">
+    <w:name w:val="ListLabel 315"/>
+    <w:qFormat/>
+    <w:rPr>
+      <w:rFonts w:cs="OpenSymbol"/>
+      <w:u w:val="none"/>
+    </w:rPr>
+  </w:style>
+  <w:style w:type="character" w:styleId="ListLabel316">
+    <w:name w:val="ListLabel 316"/>
+    <w:qFormat/>
+    <w:rPr>
+      <w:rFonts w:cs="Wingdings"/>
+      <w:u w:val="none"/>
+    </w:rPr>
+  </w:style>
+  <w:style w:type="character" w:styleId="ListLabel317">
+    <w:name w:val="ListLabel 317"/>
+    <w:qFormat/>
+    <w:rPr>
+      <w:rFonts w:cs="Wingdings 2"/>
+      <w:u w:val="none"/>
+    </w:rPr>
+  </w:style>
+  <w:style w:type="character" w:styleId="ListLabel318">
+    <w:name w:val="ListLabel 318"/>
+    <w:qFormat/>
+    <w:rPr>
+      <w:rFonts w:cs="OpenSymbol"/>
+      <w:u w:val="none"/>
+    </w:rPr>
+  </w:style>
+  <w:style w:type="character" w:styleId="ListLabel319">
+    <w:name w:val="ListLabel 319"/>
+    <w:qFormat/>
+    <w:rPr>
+      <w:rFonts w:cs="Wingdings"/>
+      <w:u w:val="none"/>
+    </w:rPr>
+  </w:style>
+  <w:style w:type="character" w:styleId="ListLabel320">
+    <w:name w:val="ListLabel 320"/>
+    <w:qFormat/>
+    <w:rPr>
+      <w:rFonts w:cs="Wingdings 2"/>
+      <w:u w:val="none"/>
+    </w:rPr>
+  </w:style>
+  <w:style w:type="character" w:styleId="ListLabel321">
+    <w:name w:val="ListLabel 321"/>
+    <w:qFormat/>
+    <w:rPr>
+      <w:rFonts w:cs="OpenSymbol"/>
+      <w:u w:val="none"/>
+    </w:rPr>
+  </w:style>
+  <w:style w:type="character" w:styleId="ListLabel322">
+    <w:name w:val="ListLabel 322"/>
+    <w:qFormat/>
+    <w:rPr>
+      <w:rFonts w:cs="Wingdings"/>
+      <w:u w:val="none"/>
+    </w:rPr>
+  </w:style>
+  <w:style w:type="character" w:styleId="ListLabel323">
+    <w:name w:val="ListLabel 323"/>
+    <w:qFormat/>
+    <w:rPr>
+      <w:rFonts w:cs="Wingdings 2"/>
+      <w:u w:val="none"/>
+    </w:rPr>
+  </w:style>
+  <w:style w:type="character" w:styleId="ListLabel324">
+    <w:name w:val="ListLabel 324"/>
+    <w:qFormat/>
+    <w:rPr>
+      <w:rFonts w:cs="OpenSymbol"/>
+      <w:u w:val="none"/>
+    </w:rPr>
+  </w:style>
+  <w:style w:type="character" w:styleId="ListLabel325">
+    <w:name w:val="ListLabel 325"/>
+    <w:qFormat/>
+    <w:rPr>
+      <w:b/>
+      <w:position w:val="0"/>
+      <w:sz w:val="32"/>
+      <w:sz w:val="32"/>
+      <w:vertAlign w:val="baseline"/>
+    </w:rPr>
+  </w:style>
+  <w:style w:type="character" w:styleId="ListLabel326">
+    <w:name w:val="ListLabel 326"/>
+    <w:qFormat/>
+    <w:rPr>
+      <w:b/>
+      <w:position w:val="0"/>
+      <w:sz w:val="28"/>
+      <w:sz w:val="28"/>
+      <w:vertAlign w:val="baseline"/>
+    </w:rPr>
+  </w:style>
+  <w:style w:type="character" w:styleId="ListLabel327">
+    <w:name w:val="ListLabel 327"/>
+    <w:qFormat/>
+    <w:rPr>
+      <w:position w:val="0"/>
+      <w:sz w:val="20"/>
+      <w:sz w:val="20"/>
+      <w:vertAlign w:val="baseline"/>
+    </w:rPr>
+  </w:style>
+  <w:style w:type="character" w:styleId="ListLabel328">
+    <w:name w:val="ListLabel 328"/>
+    <w:qFormat/>
+    <w:rPr>
+      <w:position w:val="0"/>
+      <w:sz w:val="20"/>
+      <w:sz w:val="20"/>
+      <w:vertAlign w:val="baseline"/>
+    </w:rPr>
+  </w:style>
+  <w:style w:type="character" w:styleId="ListLabel329">
+    <w:name w:val="ListLabel 329"/>
+    <w:qFormat/>
+    <w:rPr>
+      <w:position w:val="0"/>
+      <w:sz w:val="20"/>
+      <w:sz w:val="20"/>
+      <w:vertAlign w:val="baseline"/>
+    </w:rPr>
+  </w:style>
+  <w:style w:type="character" w:styleId="ListLabel330">
+    <w:name w:val="ListLabel 330"/>
+    <w:qFormat/>
+    <w:rPr>
+      <w:position w:val="0"/>
+      <w:sz w:val="20"/>
+      <w:sz w:val="20"/>
+      <w:vertAlign w:val="baseline"/>
+    </w:rPr>
+  </w:style>
+  <w:style w:type="character" w:styleId="ListLabel331">
+    <w:name w:val="ListLabel 331"/>
+    <w:qFormat/>
+    <w:rPr>
+      <w:position w:val="0"/>
+      <w:sz w:val="20"/>
+      <w:sz w:val="20"/>
+      <w:vertAlign w:val="baseline"/>
+    </w:rPr>
+  </w:style>
+  <w:style w:type="character" w:styleId="ListLabel332">
+    <w:name w:val="ListLabel 332"/>
+    <w:qFormat/>
+    <w:rPr>
+      <w:position w:val="0"/>
+      <w:sz w:val="20"/>
+      <w:sz w:val="20"/>
+      <w:vertAlign w:val="baseline"/>
+    </w:rPr>
+  </w:style>
+  <w:style w:type="character" w:styleId="ListLabel333">
+    <w:name w:val="ListLabel 333"/>
+    <w:qFormat/>
+    <w:rPr>
+      <w:position w:val="0"/>
+      <w:sz w:val="20"/>
+      <w:sz w:val="20"/>
+      <w:vertAlign w:val="baseline"/>
+    </w:rPr>
+  </w:style>
+  <w:style w:type="character" w:styleId="ListLabel334">
+    <w:name w:val="ListLabel 334"/>
+    <w:qFormat/>
+    <w:rPr>
+      <w:rFonts w:cs="Wingdings"/>
+      <w:u w:val="none"/>
+    </w:rPr>
+  </w:style>
+  <w:style w:type="character" w:styleId="ListLabel335">
+    <w:name w:val="ListLabel 335"/>
+    <w:qFormat/>
+    <w:rPr>
+      <w:rFonts w:cs="Wingdings 2"/>
+      <w:u w:val="none"/>
+    </w:rPr>
+  </w:style>
+  <w:style w:type="character" w:styleId="ListLabel336">
+    <w:name w:val="ListLabel 336"/>
+    <w:qFormat/>
+    <w:rPr>
+      <w:rFonts w:cs="OpenSymbol"/>
+      <w:u w:val="none"/>
+    </w:rPr>
+  </w:style>
+  <w:style w:type="character" w:styleId="ListLabel337">
+    <w:name w:val="ListLabel 337"/>
+    <w:qFormat/>
+    <w:rPr>
+      <w:rFonts w:cs="Wingdings"/>
+      <w:u w:val="none"/>
+    </w:rPr>
+  </w:style>
+  <w:style w:type="character" w:styleId="ListLabel338">
+    <w:name w:val="ListLabel 338"/>
+    <w:qFormat/>
+    <w:rPr>
+      <w:rFonts w:cs="Wingdings 2"/>
+      <w:u w:val="none"/>
+    </w:rPr>
+  </w:style>
+  <w:style w:type="character" w:styleId="ListLabel339">
+    <w:name w:val="ListLabel 339"/>
+    <w:qFormat/>
+    <w:rPr>
+      <w:rFonts w:cs="OpenSymbol"/>
+      <w:u w:val="none"/>
+    </w:rPr>
+  </w:style>
+  <w:style w:type="character" w:styleId="ListLabel340">
+    <w:name w:val="ListLabel 340"/>
+    <w:qFormat/>
+    <w:rPr>
+      <w:rFonts w:cs="Wingdings"/>
+      <w:u w:val="none"/>
+    </w:rPr>
+  </w:style>
+  <w:style w:type="character" w:styleId="ListLabel341">
+    <w:name w:val="ListLabel 341"/>
+    <w:qFormat/>
+    <w:rPr>
+      <w:rFonts w:cs="Wingdings 2"/>
+      <w:u w:val="none"/>
+    </w:rPr>
+  </w:style>
+  <w:style w:type="character" w:styleId="ListLabel342">
+    <w:name w:val="ListLabel 342"/>
+    <w:qFormat/>
+    <w:rPr>
+      <w:rFonts w:cs="OpenSymbol"/>
+      <w:u w:val="none"/>
+    </w:rPr>
+  </w:style>
+  <w:style w:type="character" w:styleId="ListLabel343">
+    <w:name w:val="ListLabel 343"/>
+    <w:qFormat/>
+    <w:rPr>
+      <w:rFonts w:cs="Wingdings"/>
+      <w:u w:val="none"/>
+    </w:rPr>
+  </w:style>
+  <w:style w:type="character" w:styleId="ListLabel344">
+    <w:name w:val="ListLabel 344"/>
+    <w:qFormat/>
+    <w:rPr>
+      <w:rFonts w:cs="Wingdings 2"/>
+      <w:u w:val="none"/>
+    </w:rPr>
+  </w:style>
+  <w:style w:type="character" w:styleId="ListLabel345">
+    <w:name w:val="ListLabel 345"/>
+    <w:qFormat/>
+    <w:rPr>
+      <w:rFonts w:cs="OpenSymbol"/>
+      <w:u w:val="none"/>
+    </w:rPr>
+  </w:style>
+  <w:style w:type="character" w:styleId="ListLabel346">
+    <w:name w:val="ListLabel 346"/>
+    <w:qFormat/>
+    <w:rPr>
+      <w:rFonts w:cs="Wingdings"/>
+      <w:u w:val="none"/>
+    </w:rPr>
+  </w:style>
+  <w:style w:type="character" w:styleId="ListLabel347">
+    <w:name w:val="ListLabel 347"/>
+    <w:qFormat/>
+    <w:rPr>
+      <w:rFonts w:cs="Wingdings 2"/>
+      <w:u w:val="none"/>
+    </w:rPr>
+  </w:style>
+  <w:style w:type="character" w:styleId="ListLabel348">
+    <w:name w:val="ListLabel 348"/>
+    <w:qFormat/>
+    <w:rPr>
+      <w:rFonts w:cs="OpenSymbol"/>
+      <w:u w:val="none"/>
+    </w:rPr>
+  </w:style>
+  <w:style w:type="character" w:styleId="ListLabel349">
+    <w:name w:val="ListLabel 349"/>
+    <w:qFormat/>
+    <w:rPr>
+      <w:rFonts w:cs="Wingdings"/>
+      <w:u w:val="none"/>
+    </w:rPr>
+  </w:style>
+  <w:style w:type="character" w:styleId="ListLabel350">
+    <w:name w:val="ListLabel 350"/>
+    <w:qFormat/>
+    <w:rPr>
+      <w:rFonts w:cs="Wingdings 2"/>
+      <w:u w:val="none"/>
+    </w:rPr>
+  </w:style>
+  <w:style w:type="character" w:styleId="ListLabel351">
+    <w:name w:val="ListLabel 351"/>
+    <w:qFormat/>
+    <w:rPr>
+      <w:rFonts w:cs="OpenSymbol"/>
+      <w:u w:val="none"/>
+    </w:rPr>
+  </w:style>
+  <w:style w:type="character" w:styleId="ListLabel352">
+    <w:name w:val="ListLabel 352"/>
+    <w:qFormat/>
+    <w:rPr>
+      <w:rFonts w:cs="Wingdings"/>
+      <w:u w:val="none"/>
+    </w:rPr>
+  </w:style>
+  <w:style w:type="character" w:styleId="ListLabel353">
+    <w:name w:val="ListLabel 353"/>
+    <w:qFormat/>
+    <w:rPr>
+      <w:rFonts w:cs="Wingdings 2"/>
+      <w:u w:val="none"/>
+    </w:rPr>
+  </w:style>
+  <w:style w:type="character" w:styleId="ListLabel354">
+    <w:name w:val="ListLabel 354"/>
+    <w:qFormat/>
+    <w:rPr>
+      <w:rFonts w:cs="OpenSymbol"/>
+      <w:u w:val="none"/>
+    </w:rPr>
+  </w:style>
+  <w:style w:type="character" w:styleId="ListLabel355">
+    <w:name w:val="ListLabel 355"/>
+    <w:qFormat/>
+    <w:rPr>
+      <w:rFonts w:cs="Wingdings"/>
+      <w:u w:val="none"/>
+    </w:rPr>
+  </w:style>
+  <w:style w:type="character" w:styleId="ListLabel356">
+    <w:name w:val="ListLabel 356"/>
+    <w:qFormat/>
+    <w:rPr>
+      <w:rFonts w:cs="Wingdings 2"/>
+      <w:u w:val="none"/>
+    </w:rPr>
+  </w:style>
+  <w:style w:type="character" w:styleId="ListLabel357">
+    <w:name w:val="ListLabel 357"/>
+    <w:qFormat/>
+    <w:rPr>
+      <w:rFonts w:cs="OpenSymbol"/>
+      <w:u w:val="none"/>
+    </w:rPr>
+  </w:style>
+  <w:style w:type="character" w:styleId="ListLabel358">
+    <w:name w:val="ListLabel 358"/>
+    <w:qFormat/>
+    <w:rPr>
+      <w:rFonts w:cs="Wingdings"/>
+      <w:u w:val="none"/>
+    </w:rPr>
+  </w:style>
+  <w:style w:type="character" w:styleId="ListLabel359">
+    <w:name w:val="ListLabel 359"/>
+    <w:qFormat/>
+    <w:rPr>
+      <w:rFonts w:cs="Wingdings 2"/>
+      <w:u w:val="none"/>
+    </w:rPr>
+  </w:style>
+  <w:style w:type="character" w:styleId="ListLabel360">
+    <w:name w:val="ListLabel 360"/>
+    <w:qFormat/>
+    <w:rPr>
+      <w:rFonts w:cs="OpenSymbol"/>
+      <w:u w:val="none"/>
+    </w:rPr>
+  </w:style>
+  <w:style w:type="character" w:styleId="ListLabel361">
+    <w:name w:val="ListLabel 361"/>
+    <w:qFormat/>
+    <w:rPr>
+      <w:rFonts w:cs="Wingdings"/>
+      <w:u w:val="none"/>
+    </w:rPr>
+  </w:style>
+  <w:style w:type="character" w:styleId="ListLabel362">
+    <w:name w:val="ListLabel 362"/>
+    <w:qFormat/>
+    <w:rPr>
+      <w:rFonts w:cs="Wingdings 2"/>
+      <w:u w:val="none"/>
+    </w:rPr>
+  </w:style>
+  <w:style w:type="character" w:styleId="ListLabel363">
+    <w:name w:val="ListLabel 363"/>
+    <w:qFormat/>
+    <w:rPr>
+      <w:rFonts w:cs="OpenSymbol"/>
+      <w:u w:val="none"/>
+    </w:rPr>
+  </w:style>
+  <w:style w:type="character" w:styleId="ListLabel364">
+    <w:name w:val="ListLabel 364"/>
+    <w:qFormat/>
+    <w:rPr>
+      <w:rFonts w:cs="Wingdings"/>
+      <w:u w:val="none"/>
+    </w:rPr>
+  </w:style>
+  <w:style w:type="character" w:styleId="ListLabel365">
+    <w:name w:val="ListLabel 365"/>
+    <w:qFormat/>
+    <w:rPr>
+      <w:rFonts w:cs="Wingdings 2"/>
+      <w:u w:val="none"/>
+    </w:rPr>
+  </w:style>
+  <w:style w:type="character" w:styleId="ListLabel366">
+    <w:name w:val="ListLabel 366"/>
+    <w:qFormat/>
+    <w:rPr>
+      <w:rFonts w:cs="OpenSymbol"/>
+      <w:u w:val="none"/>
+    </w:rPr>
+  </w:style>
+  <w:style w:type="character" w:styleId="ListLabel367">
+    <w:name w:val="ListLabel 367"/>
+    <w:qFormat/>
+    <w:rPr>
+      <w:rFonts w:cs="Wingdings"/>
+      <w:u w:val="none"/>
+    </w:rPr>
+  </w:style>
+  <w:style w:type="character" w:styleId="ListLabel368">
+    <w:name w:val="ListLabel 368"/>
+    <w:qFormat/>
+    <w:rPr>
+      <w:rFonts w:cs="Wingdings 2"/>
+      <w:u w:val="none"/>
+    </w:rPr>
+  </w:style>
+  <w:style w:type="character" w:styleId="ListLabel369">
+    <w:name w:val="ListLabel 369"/>
+    <w:qFormat/>
+    <w:rPr>
+      <w:rFonts w:cs="OpenSymbol"/>
+      <w:u w:val="none"/>
+    </w:rPr>
+  </w:style>
+  <w:style w:type="character" w:styleId="ListLabel370">
+    <w:name w:val="ListLabel 370"/>
+    <w:qFormat/>
+    <w:rPr>
+      <w:rFonts w:cs="Wingdings"/>
+      <w:u w:val="none"/>
+    </w:rPr>
+  </w:style>
+  <w:style w:type="character" w:styleId="ListLabel371">
+    <w:name w:val="ListLabel 371"/>
+    <w:qFormat/>
+    <w:rPr>
+      <w:rFonts w:cs="Wingdings 2"/>
+      <w:u w:val="none"/>
+    </w:rPr>
+  </w:style>
+  <w:style w:type="character" w:styleId="ListLabel372">
+    <w:name w:val="ListLabel 372"/>
+    <w:qFormat/>
+    <w:rPr>
+      <w:rFonts w:cs="OpenSymbol"/>
+      <w:u w:val="none"/>
+    </w:rPr>
+  </w:style>
+  <w:style w:type="character" w:styleId="ListLabel373">
+    <w:name w:val="ListLabel 373"/>
+    <w:qFormat/>
+    <w:rPr>
+      <w:rFonts w:cs="Wingdings"/>
+      <w:u w:val="none"/>
+    </w:rPr>
+  </w:style>
+  <w:style w:type="character" w:styleId="ListLabel374">
+    <w:name w:val="ListLabel 374"/>
+    <w:qFormat/>
+    <w:rPr>
+      <w:rFonts w:cs="Wingdings 2"/>
+      <w:u w:val="none"/>
+    </w:rPr>
+  </w:style>
+  <w:style w:type="character" w:styleId="ListLabel375">
+    <w:name w:val="ListLabel 375"/>
+    <w:qFormat/>
+    <w:rPr>
+      <w:rFonts w:cs="OpenSymbol"/>
+      <w:u w:val="none"/>
+    </w:rPr>
+  </w:style>
+  <w:style w:type="character" w:styleId="ListLabel376">
+    <w:name w:val="ListLabel 376"/>
+    <w:qFormat/>
+    <w:rPr>
+      <w:rFonts w:cs="Wingdings"/>
+      <w:u w:val="none"/>
+    </w:rPr>
+  </w:style>
+  <w:style w:type="character" w:styleId="ListLabel377">
+    <w:name w:val="ListLabel 377"/>
+    <w:qFormat/>
+    <w:rPr>
+      <w:rFonts w:cs="Wingdings 2"/>
+      <w:u w:val="none"/>
+    </w:rPr>
+  </w:style>
+  <w:style w:type="character" w:styleId="ListLabel378">
+    <w:name w:val="ListLabel 378"/>
+    <w:qFormat/>
+    <w:rPr>
+      <w:rFonts w:cs="OpenSymbol"/>
+      <w:u w:val="none"/>
+    </w:rPr>
+  </w:style>
+  <w:style w:type="character" w:styleId="ListLabel379">
+    <w:name w:val="ListLabel 379"/>
+    <w:qFormat/>
+    <w:rPr>
+      <w:rFonts w:cs="Wingdings"/>
+      <w:u w:val="none"/>
+    </w:rPr>
+  </w:style>
+  <w:style w:type="character" w:styleId="ListLabel380">
+    <w:name w:val="ListLabel 380"/>
+    <w:qFormat/>
+    <w:rPr>
+      <w:rFonts w:cs="Wingdings 2"/>
+      <w:u w:val="none"/>
+    </w:rPr>
+  </w:style>
+  <w:style w:type="character" w:styleId="ListLabel381">
+    <w:name w:val="ListLabel 381"/>
+    <w:qFormat/>
+    <w:rPr>
+      <w:rFonts w:cs="OpenSymbol"/>
+      <w:u w:val="none"/>
+    </w:rPr>
+  </w:style>
+  <w:style w:type="character" w:styleId="ListLabel382">
+    <w:name w:val="ListLabel 382"/>
+    <w:qFormat/>
+    <w:rPr>
+      <w:rFonts w:cs="Wingdings"/>
+      <w:u w:val="none"/>
+    </w:rPr>
+  </w:style>
+  <w:style w:type="character" w:styleId="ListLabel383">
+    <w:name w:val="ListLabel 383"/>
+    <w:qFormat/>
+    <w:rPr>
+      <w:rFonts w:cs="Wingdings 2"/>
+      <w:u w:val="none"/>
+    </w:rPr>
+  </w:style>
+  <w:style w:type="character" w:styleId="ListLabel384">
+    <w:name w:val="ListLabel 384"/>
+    <w:qFormat/>
+    <w:rPr>
+      <w:rFonts w:cs="OpenSymbol"/>
+      <w:u w:val="none"/>
+    </w:rPr>
+  </w:style>
+  <w:style w:type="character" w:styleId="ListLabel385">
+    <w:name w:val="ListLabel 385"/>
+    <w:qFormat/>
+    <w:rPr>
+      <w:rFonts w:cs="Wingdings"/>
+      <w:u w:val="none"/>
+    </w:rPr>
+  </w:style>
+  <w:style w:type="character" w:styleId="ListLabel386">
+    <w:name w:val="ListLabel 386"/>
+    <w:qFormat/>
+    <w:rPr>
+      <w:rFonts w:cs="Wingdings 2"/>
+      <w:u w:val="none"/>
+    </w:rPr>
+  </w:style>
+  <w:style w:type="character" w:styleId="ListLabel387">
+    <w:name w:val="ListLabel 387"/>
+    <w:qFormat/>
+    <w:rPr>
+      <w:rFonts w:cs="OpenSymbol"/>
+      <w:u w:val="none"/>
+    </w:rPr>
+  </w:style>
   <w:style w:type="paragraph" w:styleId="Ttulo">
     <w:name w:val="Título"/>
     <w:basedOn w:val="Normal"/>
@@ -17342,7 +18810,7 @@
       <w:outlineLvl w:val="0"/>
     </w:pPr>
     <w:rPr>
-      <w:rFonts w:ascii="Courier New" w:hAnsi="Courier New" w:cs="Courier New" w:eastAsia="Arial"/>
+      <w:rFonts w:ascii="Courier New" w:hAnsi="Courier New" w:eastAsia="Arial" w:cs="Courier New"/>
       <w:color w:val="auto"/>
       <w:kern w:val="0"/>
       <w:sz w:val="20"/>
@@ -17497,7 +18965,7 @@
       <w:kern w:val="0"/>
       <w:sz w:val="22"/>
       <w:szCs w:val="22"/>
-      <w:lang w:eastAsia="en-US" w:val="es-ES" w:bidi="ar-SA"/>
+      <w:lang w:val="es-ES" w:eastAsia="en-US" w:bidi="ar-SA"/>
     </w:rPr>
   </w:style>
   <w:style w:type="paragraph" w:styleId="BalloonText">
@@ -17510,6 +18978,28 @@
       <w:rFonts w:ascii="Tahoma" w:hAnsi="Tahoma" w:cs="Tahoma"/>
       <w:sz w:val="16"/>
       <w:szCs w:val="16"/>
+    </w:rPr>
+  </w:style>
+  <w:style w:type="paragraph" w:styleId="Contenidodelatabla">
+    <w:name w:val="Contenido de la tabla"/>
+    <w:basedOn w:val="Normal"/>
+    <w:qFormat/>
+    <w:pPr>
+      <w:suppressLineNumbers/>
+    </w:pPr>
+    <w:rPr/>
+  </w:style>
+  <w:style w:type="paragraph" w:styleId="Ttulodelatabla">
+    <w:name w:val="Título de la tabla"/>
+    <w:basedOn w:val="Contenidodelatabla"/>
+    <w:qFormat/>
+    <w:pPr>
+      <w:suppressLineNumbers/>
+      <w:jc w:val="center"/>
+    </w:pPr>
+    <w:rPr>
+      <w:b/>
+      <w:bCs/>
     </w:rPr>
   </w:style>
   <w:style w:type="numbering" w:styleId="NoList" w:default="1">

</xml_diff>